<commit_message>
added and updated contact form
</commit_message>
<xml_diff>
--- a/public/MedPulseAI.docx
+++ b/public/MedPulseAI.docx
@@ -86,7 +86,11 @@
     </w:p>
     <w:p>
       <w:r>
-        <w:t>The platform provides users with alternative medicine recommendations, lifestyle therapy suggestions tailored to their age, predictive analytics for diabetes and heart disease, and real-time location-based services to find nearby hospitals in emergencies</w:t>
+        <w:t xml:space="preserve">The platform provides users with alternative medicine recommendations, lifestyle therapy suggestions tailored to their age, predictive analytics for diabetes and heart disease, and real-time location-based services to find nearby hospitals in </w:t>
+      </w:r>
+      <w:proofErr w:type="gramStart"/>
+      <w:r>
+        <w:t>emergencies</w:t>
       </w:r>
       <w:r>
         <w:t xml:space="preserve"> </w:t>
@@ -94,6 +98,7 @@
       <w:r>
         <w:t>:</w:t>
       </w:r>
+      <w:proofErr w:type="gramEnd"/>
     </w:p>
     <w:p>
       <w:pPr>
@@ -139,10 +144,18 @@
         <w:t>Age-Based Lifestyle Therapies:</w:t>
       </w:r>
       <w:r>
-        <w:t xml:space="preserve"> The platform provides tailored lifestyle advice based on the user’s age and health data. Whether you're looking to improve your fitness, nutrition, or mental wellness</w:t>
-      </w:r>
-      <w:r>
-        <w:t xml:space="preserve"> , </w:t>
+        <w:t xml:space="preserve"> The platform provides tailored lifestyle advice based on the user’s age and health data. Whether you're looking to improve your fitness, nutrition, or mental </w:t>
+      </w:r>
+      <w:proofErr w:type="gramStart"/>
+      <w:r>
+        <w:t>wellness</w:t>
+      </w:r>
+      <w:r>
+        <w:t xml:space="preserve"> ,</w:t>
+      </w:r>
+      <w:proofErr w:type="gramEnd"/>
+      <w:r>
+        <w:t xml:space="preserve"> </w:t>
       </w:r>
       <w:proofErr w:type="spellStart"/>
       <w:r>
@@ -350,7 +363,15 @@
           <w:b/>
           <w:bCs/>
         </w:rPr>
-        <w:t>Challenges we ran into</w:t>
+        <w:t xml:space="preserve">Challenges we ran </w:t>
+      </w:r>
+      <w:proofErr w:type="gramStart"/>
+      <w:r>
+        <w:rPr>
+          <w:b/>
+          <w:bCs/>
+        </w:rPr>
+        <w:t>into</w:t>
       </w:r>
       <w:r>
         <w:rPr>
@@ -359,6 +380,7 @@
         </w:rPr>
         <w:t xml:space="preserve"> :</w:t>
       </w:r>
+      <w:proofErr w:type="gramEnd"/>
     </w:p>
     <w:p>
       <w:r>
@@ -420,8 +442,13 @@
       </w:r>
     </w:p>
     <w:p>
-      <w:r>
-        <w:t>React,Html,CSS,TailwindCSS,Flask,Python,Blockchain,MachineLearning,</w:t>
+      <w:proofErr w:type="gramStart"/>
+      <w:r>
+        <w:t>React,Html</w:t>
+      </w:r>
+      <w:proofErr w:type="gramEnd"/>
+      <w:r>
+        <w:t>,CSS,TailwindCSS,Flask,Python,Blockchain,MachineLearning,</w:t>
       </w:r>
       <w:r>
         <w:t xml:space="preserve"> </w:t>
@@ -470,6 +497,165 @@
       </w:r>
       <w:r>
         <w:t>,GitHub, MongoDB</w:t>
+      </w:r>
+    </w:p>
+    <w:p>
+      <w:pPr>
+        <w:rPr>
+          <w:b/>
+          <w:bCs/>
+        </w:rPr>
+      </w:pPr>
+      <w:r>
+        <w:rPr>
+          <w:b/>
+          <w:bCs/>
+        </w:rPr>
+        <w:t>Business Model:</w:t>
+      </w:r>
+    </w:p>
+    <w:p>
+      <w:r>
+        <w:t>Partner</w:t>
+      </w:r>
+      <w:r>
+        <w:t>ship</w:t>
+      </w:r>
+      <w:r>
+        <w:t xml:space="preserve"> with hospitals, clinics, and wellness centers to offer exclusive services and discounts to </w:t>
+      </w:r>
+      <w:proofErr w:type="spellStart"/>
+      <w:r>
+        <w:t>MedPulse</w:t>
+      </w:r>
+      <w:r>
+        <w:t>AI</w:t>
+      </w:r>
+      <w:proofErr w:type="spellEnd"/>
+      <w:r>
+        <w:t xml:space="preserve"> users.</w:t>
+      </w:r>
+      <w:r>
+        <w:t xml:space="preserve"> </w:t>
+      </w:r>
+      <w:r>
+        <w:t>Collaborat</w:t>
+      </w:r>
+      <w:r>
+        <w:t xml:space="preserve">ion </w:t>
+      </w:r>
+      <w:r>
+        <w:t>with pharmaceutical companies and alternative medicine providers for sponsored content and advertisements.</w:t>
+      </w:r>
+    </w:p>
+    <w:p>
+      <w:pPr>
+        <w:rPr>
+          <w:b/>
+          <w:bCs/>
+        </w:rPr>
+      </w:pPr>
+    </w:p>
+    <w:p>
+      <w:pPr>
+        <w:rPr>
+          <w:b/>
+          <w:bCs/>
+        </w:rPr>
+      </w:pPr>
+    </w:p>
+    <w:p>
+      <w:pPr>
+        <w:rPr>
+          <w:b/>
+          <w:bCs/>
+        </w:rPr>
+      </w:pPr>
+    </w:p>
+    <w:p>
+      <w:pPr>
+        <w:rPr>
+          <w:b/>
+          <w:bCs/>
+        </w:rPr>
+      </w:pPr>
+    </w:p>
+    <w:p>
+      <w:pPr>
+        <w:rPr>
+          <w:b/>
+          <w:bCs/>
+        </w:rPr>
+      </w:pPr>
+      <w:r>
+        <w:rPr>
+          <w:b/>
+          <w:bCs/>
+        </w:rPr>
+        <w:lastRenderedPageBreak/>
+        <w:t>Future Aspects:</w:t>
+      </w:r>
+    </w:p>
+    <w:p>
+      <w:pPr>
+        <w:ind w:left="720"/>
+      </w:pPr>
+      <w:r>
+        <w:t xml:space="preserve">Mobile App Development: Launch a mobile app to provide users with easy access to </w:t>
+      </w:r>
+      <w:proofErr w:type="spellStart"/>
+      <w:r>
+        <w:t>MedPulseAI</w:t>
+      </w:r>
+      <w:proofErr w:type="spellEnd"/>
+      <w:r>
+        <w:t xml:space="preserve"> </w:t>
+      </w:r>
+      <w:r>
+        <w:t>features on the go.</w:t>
+      </w:r>
+      <w:r>
+        <w:t xml:space="preserve"> </w:t>
+      </w:r>
+    </w:p>
+    <w:p>
+      <w:pPr>
+        <w:ind w:left="720"/>
+      </w:pPr>
+      <w:r>
+        <w:t>Integration with Wearables: Utilize data from wearable devices to provide more accurate and real-time health predictions.</w:t>
+      </w:r>
+    </w:p>
+    <w:p>
+      <w:pPr>
+        <w:ind w:left="720"/>
+      </w:pPr>
+      <w:r>
+        <w:t>Chronic Disease Management: Develop models for predicting and managing other chronic diseases beyond diabetes and heart disease.</w:t>
+      </w:r>
+    </w:p>
+    <w:p>
+      <w:pPr>
+        <w:rPr>
+          <w:b/>
+          <w:bCs/>
+        </w:rPr>
+      </w:pPr>
+    </w:p>
+    <w:p/>
+    <w:p>
+      <w:pPr>
+        <w:rPr>
+          <w:b/>
+          <w:bCs/>
+        </w:rPr>
+      </w:pPr>
+      <w:r>
+        <w:rPr>
+          <w:b/>
+          <w:bCs/>
+        </w:rPr>
+        <w:br w:type="page"/>
       </w:r>
     </w:p>
     <w:p>
@@ -503,6 +689,12 @@
     </w:p>
     <w:p/>
     <w:sectPr>
+      <w:headerReference w:type="even" r:id="rId7"/>
+      <w:headerReference w:type="default" r:id="rId8"/>
+      <w:footerReference w:type="even" r:id="rId9"/>
+      <w:footerReference w:type="default" r:id="rId10"/>
+      <w:headerReference w:type="first" r:id="rId11"/>
+      <w:footerReference w:type="first" r:id="rId12"/>
       <w:pgSz w:w="12240" w:h="15840"/>
       <w:pgMar w:top="1440" w:right="1440" w:bottom="1440" w:left="1440" w:header="720" w:footer="720" w:gutter="0"/>
       <w:cols w:space="720"/>
@@ -512,6 +704,203 @@
 </w:document>
 </file>
 
+<file path=word/endnotes.xml><?xml version="1.0" encoding="utf-8"?>
+<w:endnotes xmlns:wpc="http://schemas.microsoft.com/office/word/2010/wordprocessingCanvas" xmlns:cx="http://schemas.microsoft.com/office/drawing/2014/chartex" xmlns:cx1="http://schemas.microsoft.com/office/drawing/2015/9/8/chartex" xmlns:cx2="http://schemas.microsoft.com/office/drawing/2015/10/21/chartex" xmlns:cx3="http://schemas.microsoft.com/office/drawing/2016/5/9/chartex" xmlns:cx4="http://schemas.microsoft.com/office/drawing/2016/5/10/chartex" xmlns:cx5="http://schemas.microsoft.com/office/drawing/2016/5/11/chartex" xmlns:cx6="http://schemas.microsoft.com/office/drawing/2016/5/12/chartex" xmlns:cx7="http://schemas.microsoft.com/office/drawing/2016/5/13/chartex" xmlns:cx8="http://schemas.microsoft.com/office/drawing/2016/5/14/chartex" xmlns:mc="http://schemas.openxmlformats.org/markup-compatibility/2006" xmlns:aink="http://schemas.microsoft.com/office/drawing/2016/ink" xmlns:am3d="http://schemas.microsoft.com/office/drawing/2017/model3d" xmlns:o="urn:schemas-microsoft-com:office:office" xmlns:oel="http://schemas.microsoft.com/office/2019/extlst" xmlns:r="http://schemas.openxmlformats.org/officeDocument/2006/relationships" xmlns:m="http://schemas.openxmlformats.org/officeDocument/2006/math" xmlns:v="urn:schemas-microsoft-com:vml" xmlns:wp14="http://schemas.microsoft.com/office/word/2010/wordprocessingDrawing" xmlns:wp="http://schemas.openxmlformats.org/drawingml/2006/wordprocessingDrawing" xmlns:w10="urn:schemas-microsoft-com:office:word" xmlns:w="http://schemas.openxmlformats.org/wordprocessingml/2006/main" xmlns:w14="http://schemas.microsoft.com/office/word/2010/wordml" xmlns:w15="http://schemas.microsoft.com/office/word/2012/wordml" xmlns:w16cex="http://schemas.microsoft.com/office/word/2018/wordml/cex" xmlns:w16cid="http://schemas.microsoft.com/office/word/2016/wordml/cid" xmlns:w16="http://schemas.microsoft.com/office/word/2018/wordml" xmlns:w16du="http://schemas.microsoft.com/office/word/2023/wordml/word16du" xmlns:w16sdtdh="http://schemas.microsoft.com/office/word/2020/wordml/sdtdatahash" xmlns:w16se="http://schemas.microsoft.com/office/word/2015/wordml/symex" xmlns:wpg="http://schemas.microsoft.com/office/word/2010/wordprocessingGroup" xmlns:wpi="http://schemas.microsoft.com/office/word/2010/wordprocessingInk" xmlns:wne="http://schemas.microsoft.com/office/word/2006/wordml" xmlns:wps="http://schemas.microsoft.com/office/word/2010/wordprocessingShape" mc:Ignorable="w14 w15 w16se w16cid w16 w16cex w16sdtdh w16du wp14">
+  <w:endnote w:type="separator" w:id="-1">
+    <w:p>
+      <w:pPr>
+        <w:spacing w:after="0" w:line="240" w:lineRule="auto"/>
+      </w:pPr>
+      <w:r>
+        <w:separator/>
+      </w:r>
+    </w:p>
+  </w:endnote>
+  <w:endnote w:type="continuationSeparator" w:id="0">
+    <w:p>
+      <w:pPr>
+        <w:spacing w:after="0" w:line="240" w:lineRule="auto"/>
+      </w:pPr>
+      <w:r>
+        <w:continuationSeparator/>
+      </w:r>
+    </w:p>
+  </w:endnote>
+</w:endnotes>
+</file>
+
+<file path=word/footer1.xml><?xml version="1.0" encoding="utf-8"?>
+<w:ftr xmlns:wpc="http://schemas.microsoft.com/office/word/2010/wordprocessingCanvas" xmlns:cx="http://schemas.microsoft.com/office/drawing/2014/chartex" xmlns:cx1="http://schemas.microsoft.com/office/drawing/2015/9/8/chartex" xmlns:cx2="http://schemas.microsoft.com/office/drawing/2015/10/21/chartex" xmlns:cx3="http://schemas.microsoft.com/office/drawing/2016/5/9/chartex" xmlns:cx4="http://schemas.microsoft.com/office/drawing/2016/5/10/chartex" xmlns:cx5="http://schemas.microsoft.com/office/drawing/2016/5/11/chartex" xmlns:cx6="http://schemas.microsoft.com/office/drawing/2016/5/12/chartex" xmlns:cx7="http://schemas.microsoft.com/office/drawing/2016/5/13/chartex" xmlns:cx8="http://schemas.microsoft.com/office/drawing/2016/5/14/chartex" xmlns:mc="http://schemas.openxmlformats.org/markup-compatibility/2006" xmlns:aink="http://schemas.microsoft.com/office/drawing/2016/ink" xmlns:am3d="http://schemas.microsoft.com/office/drawing/2017/model3d" xmlns:o="urn:schemas-microsoft-com:office:office" xmlns:oel="http://schemas.microsoft.com/office/2019/extlst" xmlns:r="http://schemas.openxmlformats.org/officeDocument/2006/relationships" xmlns:m="http://schemas.openxmlformats.org/officeDocument/2006/math" xmlns:v="urn:schemas-microsoft-com:vml" xmlns:wp14="http://schemas.microsoft.com/office/word/2010/wordprocessingDrawing" xmlns:wp="http://schemas.openxmlformats.org/drawingml/2006/wordprocessingDrawing" xmlns:w10="urn:schemas-microsoft-com:office:word" xmlns:w="http://schemas.openxmlformats.org/wordprocessingml/2006/main" xmlns:w14="http://schemas.microsoft.com/office/word/2010/wordml" xmlns:w15="http://schemas.microsoft.com/office/word/2012/wordml" xmlns:w16cex="http://schemas.microsoft.com/office/word/2018/wordml/cex" xmlns:w16cid="http://schemas.microsoft.com/office/word/2016/wordml/cid" xmlns:w16="http://schemas.microsoft.com/office/word/2018/wordml" xmlns:w16du="http://schemas.microsoft.com/office/word/2023/wordml/word16du" xmlns:w16sdtdh="http://schemas.microsoft.com/office/word/2020/wordml/sdtdatahash" xmlns:w16se="http://schemas.microsoft.com/office/word/2015/wordml/symex" xmlns:wpg="http://schemas.microsoft.com/office/word/2010/wordprocessingGroup" xmlns:wpi="http://schemas.microsoft.com/office/word/2010/wordprocessingInk" xmlns:wne="http://schemas.microsoft.com/office/word/2006/wordml" xmlns:wps="http://schemas.microsoft.com/office/word/2010/wordprocessingShape" mc:Ignorable="w14 w15 w16se w16cid w16 w16cex w16sdtdh w16du wp14">
+  <w:p>
+    <w:pPr>
+      <w:pStyle w:val="Footer"/>
+    </w:pPr>
+  </w:p>
+</w:ftr>
+</file>
+
+<file path=word/footer2.xml><?xml version="1.0" encoding="utf-8"?>
+<w:ftr xmlns:wpc="http://schemas.microsoft.com/office/word/2010/wordprocessingCanvas" xmlns:cx="http://schemas.microsoft.com/office/drawing/2014/chartex" xmlns:cx1="http://schemas.microsoft.com/office/drawing/2015/9/8/chartex" xmlns:cx2="http://schemas.microsoft.com/office/drawing/2015/10/21/chartex" xmlns:cx3="http://schemas.microsoft.com/office/drawing/2016/5/9/chartex" xmlns:cx4="http://schemas.microsoft.com/office/drawing/2016/5/10/chartex" xmlns:cx5="http://schemas.microsoft.com/office/drawing/2016/5/11/chartex" xmlns:cx6="http://schemas.microsoft.com/office/drawing/2016/5/12/chartex" xmlns:cx7="http://schemas.microsoft.com/office/drawing/2016/5/13/chartex" xmlns:cx8="http://schemas.microsoft.com/office/drawing/2016/5/14/chartex" xmlns:mc="http://schemas.openxmlformats.org/markup-compatibility/2006" xmlns:aink="http://schemas.microsoft.com/office/drawing/2016/ink" xmlns:am3d="http://schemas.microsoft.com/office/drawing/2017/model3d" xmlns:o="urn:schemas-microsoft-com:office:office" xmlns:oel="http://schemas.microsoft.com/office/2019/extlst" xmlns:r="http://schemas.openxmlformats.org/officeDocument/2006/relationships" xmlns:m="http://schemas.openxmlformats.org/officeDocument/2006/math" xmlns:v="urn:schemas-microsoft-com:vml" xmlns:wp14="http://schemas.microsoft.com/office/word/2010/wordprocessingDrawing" xmlns:wp="http://schemas.openxmlformats.org/drawingml/2006/wordprocessingDrawing" xmlns:w10="urn:schemas-microsoft-com:office:word" xmlns:w="http://schemas.openxmlformats.org/wordprocessingml/2006/main" xmlns:w14="http://schemas.microsoft.com/office/word/2010/wordml" xmlns:w15="http://schemas.microsoft.com/office/word/2012/wordml" xmlns:w16cex="http://schemas.microsoft.com/office/word/2018/wordml/cex" xmlns:w16cid="http://schemas.microsoft.com/office/word/2016/wordml/cid" xmlns:w16="http://schemas.microsoft.com/office/word/2018/wordml" xmlns:w16du="http://schemas.microsoft.com/office/word/2023/wordml/word16du" xmlns:w16sdtdh="http://schemas.microsoft.com/office/word/2020/wordml/sdtdatahash" xmlns:w16se="http://schemas.microsoft.com/office/word/2015/wordml/symex" xmlns:wpg="http://schemas.microsoft.com/office/word/2010/wordprocessingGroup" xmlns:wpi="http://schemas.microsoft.com/office/word/2010/wordprocessingInk" xmlns:wne="http://schemas.microsoft.com/office/word/2006/wordml" xmlns:wps="http://schemas.microsoft.com/office/word/2010/wordprocessingShape" mc:Ignorable="w14 w15 w16se w16cid w16 w16cex w16sdtdh w16du wp14">
+  <w:p>
+    <w:pPr>
+      <w:pStyle w:val="Footer"/>
+    </w:pPr>
+  </w:p>
+</w:ftr>
+</file>
+
+<file path=word/footer3.xml><?xml version="1.0" encoding="utf-8"?>
+<w:ftr xmlns:wpc="http://schemas.microsoft.com/office/word/2010/wordprocessingCanvas" xmlns:cx="http://schemas.microsoft.com/office/drawing/2014/chartex" xmlns:cx1="http://schemas.microsoft.com/office/drawing/2015/9/8/chartex" xmlns:cx2="http://schemas.microsoft.com/office/drawing/2015/10/21/chartex" xmlns:cx3="http://schemas.microsoft.com/office/drawing/2016/5/9/chartex" xmlns:cx4="http://schemas.microsoft.com/office/drawing/2016/5/10/chartex" xmlns:cx5="http://schemas.microsoft.com/office/drawing/2016/5/11/chartex" xmlns:cx6="http://schemas.microsoft.com/office/drawing/2016/5/12/chartex" xmlns:cx7="http://schemas.microsoft.com/office/drawing/2016/5/13/chartex" xmlns:cx8="http://schemas.microsoft.com/office/drawing/2016/5/14/chartex" xmlns:mc="http://schemas.openxmlformats.org/markup-compatibility/2006" xmlns:aink="http://schemas.microsoft.com/office/drawing/2016/ink" xmlns:am3d="http://schemas.microsoft.com/office/drawing/2017/model3d" xmlns:o="urn:schemas-microsoft-com:office:office" xmlns:oel="http://schemas.microsoft.com/office/2019/extlst" xmlns:r="http://schemas.openxmlformats.org/officeDocument/2006/relationships" xmlns:m="http://schemas.openxmlformats.org/officeDocument/2006/math" xmlns:v="urn:schemas-microsoft-com:vml" xmlns:wp14="http://schemas.microsoft.com/office/word/2010/wordprocessingDrawing" xmlns:wp="http://schemas.openxmlformats.org/drawingml/2006/wordprocessingDrawing" xmlns:w10="urn:schemas-microsoft-com:office:word" xmlns:w="http://schemas.openxmlformats.org/wordprocessingml/2006/main" xmlns:w14="http://schemas.microsoft.com/office/word/2010/wordml" xmlns:w15="http://schemas.microsoft.com/office/word/2012/wordml" xmlns:w16cex="http://schemas.microsoft.com/office/word/2018/wordml/cex" xmlns:w16cid="http://schemas.microsoft.com/office/word/2016/wordml/cid" xmlns:w16="http://schemas.microsoft.com/office/word/2018/wordml" xmlns:w16du="http://schemas.microsoft.com/office/word/2023/wordml/word16du" xmlns:w16sdtdh="http://schemas.microsoft.com/office/word/2020/wordml/sdtdatahash" xmlns:w16se="http://schemas.microsoft.com/office/word/2015/wordml/symex" xmlns:wpg="http://schemas.microsoft.com/office/word/2010/wordprocessingGroup" xmlns:wpi="http://schemas.microsoft.com/office/word/2010/wordprocessingInk" xmlns:wne="http://schemas.microsoft.com/office/word/2006/wordml" xmlns:wps="http://schemas.microsoft.com/office/word/2010/wordprocessingShape" mc:Ignorable="w14 w15 w16se w16cid w16 w16cex w16sdtdh w16du wp14">
+  <w:p>
+    <w:pPr>
+      <w:pStyle w:val="Footer"/>
+    </w:pPr>
+  </w:p>
+</w:ftr>
+</file>
+
+<file path=word/footnotes.xml><?xml version="1.0" encoding="utf-8"?>
+<w:footnotes xmlns:wpc="http://schemas.microsoft.com/office/word/2010/wordprocessingCanvas" xmlns:cx="http://schemas.microsoft.com/office/drawing/2014/chartex" xmlns:cx1="http://schemas.microsoft.com/office/drawing/2015/9/8/chartex" xmlns:cx2="http://schemas.microsoft.com/office/drawing/2015/10/21/chartex" xmlns:cx3="http://schemas.microsoft.com/office/drawing/2016/5/9/chartex" xmlns:cx4="http://schemas.microsoft.com/office/drawing/2016/5/10/chartex" xmlns:cx5="http://schemas.microsoft.com/office/drawing/2016/5/11/chartex" xmlns:cx6="http://schemas.microsoft.com/office/drawing/2016/5/12/chartex" xmlns:cx7="http://schemas.microsoft.com/office/drawing/2016/5/13/chartex" xmlns:cx8="http://schemas.microsoft.com/office/drawing/2016/5/14/chartex" xmlns:mc="http://schemas.openxmlformats.org/markup-compatibility/2006" xmlns:aink="http://schemas.microsoft.com/office/drawing/2016/ink" xmlns:am3d="http://schemas.microsoft.com/office/drawing/2017/model3d" xmlns:o="urn:schemas-microsoft-com:office:office" xmlns:oel="http://schemas.microsoft.com/office/2019/extlst" xmlns:r="http://schemas.openxmlformats.org/officeDocument/2006/relationships" xmlns:m="http://schemas.openxmlformats.org/officeDocument/2006/math" xmlns:v="urn:schemas-microsoft-com:vml" xmlns:wp14="http://schemas.microsoft.com/office/word/2010/wordprocessingDrawing" xmlns:wp="http://schemas.openxmlformats.org/drawingml/2006/wordprocessingDrawing" xmlns:w10="urn:schemas-microsoft-com:office:word" xmlns:w="http://schemas.openxmlformats.org/wordprocessingml/2006/main" xmlns:w14="http://schemas.microsoft.com/office/word/2010/wordml" xmlns:w15="http://schemas.microsoft.com/office/word/2012/wordml" xmlns:w16cex="http://schemas.microsoft.com/office/word/2018/wordml/cex" xmlns:w16cid="http://schemas.microsoft.com/office/word/2016/wordml/cid" xmlns:w16="http://schemas.microsoft.com/office/word/2018/wordml" xmlns:w16du="http://schemas.microsoft.com/office/word/2023/wordml/word16du" xmlns:w16sdtdh="http://schemas.microsoft.com/office/word/2020/wordml/sdtdatahash" xmlns:w16se="http://schemas.microsoft.com/office/word/2015/wordml/symex" xmlns:wpg="http://schemas.microsoft.com/office/word/2010/wordprocessingGroup" xmlns:wpi="http://schemas.microsoft.com/office/word/2010/wordprocessingInk" xmlns:wne="http://schemas.microsoft.com/office/word/2006/wordml" xmlns:wps="http://schemas.microsoft.com/office/word/2010/wordprocessingShape" mc:Ignorable="w14 w15 w16se w16cid w16 w16cex w16sdtdh w16du wp14">
+  <w:footnote w:type="separator" w:id="-1">
+    <w:p>
+      <w:pPr>
+        <w:spacing w:after="0" w:line="240" w:lineRule="auto"/>
+      </w:pPr>
+      <w:r>
+        <w:separator/>
+      </w:r>
+    </w:p>
+  </w:footnote>
+  <w:footnote w:type="continuationSeparator" w:id="0">
+    <w:p>
+      <w:pPr>
+        <w:spacing w:after="0" w:line="240" w:lineRule="auto"/>
+      </w:pPr>
+      <w:r>
+        <w:continuationSeparator/>
+      </w:r>
+    </w:p>
+  </w:footnote>
+</w:footnotes>
+</file>
+
+<file path=word/header1.xml><?xml version="1.0" encoding="utf-8"?>
+<w:hdr xmlns:wpc="http://schemas.microsoft.com/office/word/2010/wordprocessingCanvas" xmlns:cx="http://schemas.microsoft.com/office/drawing/2014/chartex" xmlns:cx1="http://schemas.microsoft.com/office/drawing/2015/9/8/chartex" xmlns:cx2="http://schemas.microsoft.com/office/drawing/2015/10/21/chartex" xmlns:cx3="http://schemas.microsoft.com/office/drawing/2016/5/9/chartex" xmlns:cx4="http://schemas.microsoft.com/office/drawing/2016/5/10/chartex" xmlns:cx5="http://schemas.microsoft.com/office/drawing/2016/5/11/chartex" xmlns:cx6="http://schemas.microsoft.com/office/drawing/2016/5/12/chartex" xmlns:cx7="http://schemas.microsoft.com/office/drawing/2016/5/13/chartex" xmlns:cx8="http://schemas.microsoft.com/office/drawing/2016/5/14/chartex" xmlns:mc="http://schemas.openxmlformats.org/markup-compatibility/2006" xmlns:aink="http://schemas.microsoft.com/office/drawing/2016/ink" xmlns:am3d="http://schemas.microsoft.com/office/drawing/2017/model3d" xmlns:o="urn:schemas-microsoft-com:office:office" xmlns:oel="http://schemas.microsoft.com/office/2019/extlst" xmlns:r="http://schemas.openxmlformats.org/officeDocument/2006/relationships" xmlns:m="http://schemas.openxmlformats.org/officeDocument/2006/math" xmlns:v="urn:schemas-microsoft-com:vml" xmlns:wp14="http://schemas.microsoft.com/office/word/2010/wordprocessingDrawing" xmlns:wp="http://schemas.openxmlformats.org/drawingml/2006/wordprocessingDrawing" xmlns:w10="urn:schemas-microsoft-com:office:word" xmlns:w="http://schemas.openxmlformats.org/wordprocessingml/2006/main" xmlns:w14="http://schemas.microsoft.com/office/word/2010/wordml" xmlns:w15="http://schemas.microsoft.com/office/word/2012/wordml" xmlns:w16cex="http://schemas.microsoft.com/office/word/2018/wordml/cex" xmlns:w16cid="http://schemas.microsoft.com/office/word/2016/wordml/cid" xmlns:w16="http://schemas.microsoft.com/office/word/2018/wordml" xmlns:w16du="http://schemas.microsoft.com/office/word/2023/wordml/word16du" xmlns:w16sdtdh="http://schemas.microsoft.com/office/word/2020/wordml/sdtdatahash" xmlns:w16se="http://schemas.microsoft.com/office/word/2015/wordml/symex" xmlns:wpg="http://schemas.microsoft.com/office/word/2010/wordprocessingGroup" xmlns:wpi="http://schemas.microsoft.com/office/word/2010/wordprocessingInk" xmlns:wne="http://schemas.microsoft.com/office/word/2006/wordml" xmlns:wps="http://schemas.microsoft.com/office/word/2010/wordprocessingShape" mc:Ignorable="w14 w15 w16se w16cid w16 w16cex w16sdtdh w16du wp14">
+  <w:p>
+    <w:pPr>
+      <w:pStyle w:val="Header"/>
+    </w:pPr>
+    <w:r>
+      <w:rPr>
+        <w:noProof/>
+      </w:rPr>
+      <w:pict w14:anchorId="402F9441">
+        <v:shapetype id="_x0000_t75" coordsize="21600,21600" o:spt="75" o:preferrelative="t" path="m@4@5l@4@11@9@11@9@5xe" filled="f" stroked="f">
+          <v:stroke joinstyle="miter"/>
+          <v:formulas>
+            <v:f eqn="if lineDrawn pixelLineWidth 0"/>
+            <v:f eqn="sum @0 1 0"/>
+            <v:f eqn="sum 0 0 @1"/>
+            <v:f eqn="prod @2 1 2"/>
+            <v:f eqn="prod @3 21600 pixelWidth"/>
+            <v:f eqn="prod @3 21600 pixelHeight"/>
+            <v:f eqn="sum @0 0 1"/>
+            <v:f eqn="prod @6 1 2"/>
+            <v:f eqn="prod @7 21600 pixelWidth"/>
+            <v:f eqn="sum @8 21600 0"/>
+            <v:f eqn="prod @7 21600 pixelHeight"/>
+            <v:f eqn="sum @10 21600 0"/>
+          </v:formulas>
+          <v:path o:extrusionok="f" gradientshapeok="t" o:connecttype="rect"/>
+          <o:lock v:ext="edit" aspectratio="t"/>
+        </v:shapetype>
+        <v:shape id="WordPictureWatermark1278863391" o:spid="_x0000_s1026" type="#_x0000_t75" style="position:absolute;margin-left:0;margin-top:0;width:468pt;height:468pt;z-index:-251657216;mso-position-horizontal:center;mso-position-horizontal-relative:margin;mso-position-vertical:center;mso-position-vertical-relative:margin" o:allowincell="f">
+          <v:imagedata r:id="rId1" o:title="logo" gain="19661f" blacklevel="22938f"/>
+        </v:shape>
+      </w:pict>
+    </w:r>
+  </w:p>
+</w:hdr>
+</file>
+
+<file path=word/header2.xml><?xml version="1.0" encoding="utf-8"?>
+<w:hdr xmlns:wpc="http://schemas.microsoft.com/office/word/2010/wordprocessingCanvas" xmlns:cx="http://schemas.microsoft.com/office/drawing/2014/chartex" xmlns:cx1="http://schemas.microsoft.com/office/drawing/2015/9/8/chartex" xmlns:cx2="http://schemas.microsoft.com/office/drawing/2015/10/21/chartex" xmlns:cx3="http://schemas.microsoft.com/office/drawing/2016/5/9/chartex" xmlns:cx4="http://schemas.microsoft.com/office/drawing/2016/5/10/chartex" xmlns:cx5="http://schemas.microsoft.com/office/drawing/2016/5/11/chartex" xmlns:cx6="http://schemas.microsoft.com/office/drawing/2016/5/12/chartex" xmlns:cx7="http://schemas.microsoft.com/office/drawing/2016/5/13/chartex" xmlns:cx8="http://schemas.microsoft.com/office/drawing/2016/5/14/chartex" xmlns:mc="http://schemas.openxmlformats.org/markup-compatibility/2006" xmlns:aink="http://schemas.microsoft.com/office/drawing/2016/ink" xmlns:am3d="http://schemas.microsoft.com/office/drawing/2017/model3d" xmlns:o="urn:schemas-microsoft-com:office:office" xmlns:oel="http://schemas.microsoft.com/office/2019/extlst" xmlns:r="http://schemas.openxmlformats.org/officeDocument/2006/relationships" xmlns:m="http://schemas.openxmlformats.org/officeDocument/2006/math" xmlns:v="urn:schemas-microsoft-com:vml" xmlns:wp14="http://schemas.microsoft.com/office/word/2010/wordprocessingDrawing" xmlns:wp="http://schemas.openxmlformats.org/drawingml/2006/wordprocessingDrawing" xmlns:w10="urn:schemas-microsoft-com:office:word" xmlns:w="http://schemas.openxmlformats.org/wordprocessingml/2006/main" xmlns:w14="http://schemas.microsoft.com/office/word/2010/wordml" xmlns:w15="http://schemas.microsoft.com/office/word/2012/wordml" xmlns:w16cex="http://schemas.microsoft.com/office/word/2018/wordml/cex" xmlns:w16cid="http://schemas.microsoft.com/office/word/2016/wordml/cid" xmlns:w16="http://schemas.microsoft.com/office/word/2018/wordml" xmlns:w16du="http://schemas.microsoft.com/office/word/2023/wordml/word16du" xmlns:w16sdtdh="http://schemas.microsoft.com/office/word/2020/wordml/sdtdatahash" xmlns:w16se="http://schemas.microsoft.com/office/word/2015/wordml/symex" xmlns:wpg="http://schemas.microsoft.com/office/word/2010/wordprocessingGroup" xmlns:wpi="http://schemas.microsoft.com/office/word/2010/wordprocessingInk" xmlns:wne="http://schemas.microsoft.com/office/word/2006/wordml" xmlns:wps="http://schemas.microsoft.com/office/word/2010/wordprocessingShape" mc:Ignorable="w14 w15 w16se w16cid w16 w16cex w16sdtdh w16du wp14">
+  <w:p>
+    <w:pPr>
+      <w:pStyle w:val="Header"/>
+    </w:pPr>
+    <w:r>
+      <w:rPr>
+        <w:noProof/>
+      </w:rPr>
+      <w:pict w14:anchorId="3E4DE376">
+        <v:shapetype id="_x0000_t75" coordsize="21600,21600" o:spt="75" o:preferrelative="t" path="m@4@5l@4@11@9@11@9@5xe" filled="f" stroked="f">
+          <v:stroke joinstyle="miter"/>
+          <v:formulas>
+            <v:f eqn="if lineDrawn pixelLineWidth 0"/>
+            <v:f eqn="sum @0 1 0"/>
+            <v:f eqn="sum 0 0 @1"/>
+            <v:f eqn="prod @2 1 2"/>
+            <v:f eqn="prod @3 21600 pixelWidth"/>
+            <v:f eqn="prod @3 21600 pixelHeight"/>
+            <v:f eqn="sum @0 0 1"/>
+            <v:f eqn="prod @6 1 2"/>
+            <v:f eqn="prod @7 21600 pixelWidth"/>
+            <v:f eqn="sum @8 21600 0"/>
+            <v:f eqn="prod @7 21600 pixelHeight"/>
+            <v:f eqn="sum @10 21600 0"/>
+          </v:formulas>
+          <v:path o:extrusionok="f" gradientshapeok="t" o:connecttype="rect"/>
+          <o:lock v:ext="edit" aspectratio="t"/>
+        </v:shapetype>
+        <v:shape id="WordPictureWatermark1278863392" o:spid="_x0000_s1027" type="#_x0000_t75" style="position:absolute;margin-left:0;margin-top:0;width:468pt;height:468pt;z-index:-251656192;mso-position-horizontal:center;mso-position-horizontal-relative:margin;mso-position-vertical:center;mso-position-vertical-relative:margin" o:allowincell="f">
+          <v:imagedata r:id="rId1" o:title="logo" gain="19661f" blacklevel="22938f"/>
+        </v:shape>
+      </w:pict>
+    </w:r>
+  </w:p>
+</w:hdr>
+</file>
+
+<file path=word/header3.xml><?xml version="1.0" encoding="utf-8"?>
+<w:hdr xmlns:wpc="http://schemas.microsoft.com/office/word/2010/wordprocessingCanvas" xmlns:cx="http://schemas.microsoft.com/office/drawing/2014/chartex" xmlns:cx1="http://schemas.microsoft.com/office/drawing/2015/9/8/chartex" xmlns:cx2="http://schemas.microsoft.com/office/drawing/2015/10/21/chartex" xmlns:cx3="http://schemas.microsoft.com/office/drawing/2016/5/9/chartex" xmlns:cx4="http://schemas.microsoft.com/office/drawing/2016/5/10/chartex" xmlns:cx5="http://schemas.microsoft.com/office/drawing/2016/5/11/chartex" xmlns:cx6="http://schemas.microsoft.com/office/drawing/2016/5/12/chartex" xmlns:cx7="http://schemas.microsoft.com/office/drawing/2016/5/13/chartex" xmlns:cx8="http://schemas.microsoft.com/office/drawing/2016/5/14/chartex" xmlns:mc="http://schemas.openxmlformats.org/markup-compatibility/2006" xmlns:aink="http://schemas.microsoft.com/office/drawing/2016/ink" xmlns:am3d="http://schemas.microsoft.com/office/drawing/2017/model3d" xmlns:o="urn:schemas-microsoft-com:office:office" xmlns:oel="http://schemas.microsoft.com/office/2019/extlst" xmlns:r="http://schemas.openxmlformats.org/officeDocument/2006/relationships" xmlns:m="http://schemas.openxmlformats.org/officeDocument/2006/math" xmlns:v="urn:schemas-microsoft-com:vml" xmlns:wp14="http://schemas.microsoft.com/office/word/2010/wordprocessingDrawing" xmlns:wp="http://schemas.openxmlformats.org/drawingml/2006/wordprocessingDrawing" xmlns:w10="urn:schemas-microsoft-com:office:word" xmlns:w="http://schemas.openxmlformats.org/wordprocessingml/2006/main" xmlns:w14="http://schemas.microsoft.com/office/word/2010/wordml" xmlns:w15="http://schemas.microsoft.com/office/word/2012/wordml" xmlns:w16cex="http://schemas.microsoft.com/office/word/2018/wordml/cex" xmlns:w16cid="http://schemas.microsoft.com/office/word/2016/wordml/cid" xmlns:w16="http://schemas.microsoft.com/office/word/2018/wordml" xmlns:w16du="http://schemas.microsoft.com/office/word/2023/wordml/word16du" xmlns:w16sdtdh="http://schemas.microsoft.com/office/word/2020/wordml/sdtdatahash" xmlns:w16se="http://schemas.microsoft.com/office/word/2015/wordml/symex" xmlns:wpg="http://schemas.microsoft.com/office/word/2010/wordprocessingGroup" xmlns:wpi="http://schemas.microsoft.com/office/word/2010/wordprocessingInk" xmlns:wne="http://schemas.microsoft.com/office/word/2006/wordml" xmlns:wps="http://schemas.microsoft.com/office/word/2010/wordprocessingShape" mc:Ignorable="w14 w15 w16se w16cid w16 w16cex w16sdtdh w16du wp14">
+  <w:p>
+    <w:pPr>
+      <w:pStyle w:val="Header"/>
+    </w:pPr>
+    <w:r>
+      <w:rPr>
+        <w:noProof/>
+      </w:rPr>
+      <w:pict w14:anchorId="7DD8DB30">
+        <v:shapetype id="_x0000_t75" coordsize="21600,21600" o:spt="75" o:preferrelative="t" path="m@4@5l@4@11@9@11@9@5xe" filled="f" stroked="f">
+          <v:stroke joinstyle="miter"/>
+          <v:formulas>
+            <v:f eqn="if lineDrawn pixelLineWidth 0"/>
+            <v:f eqn="sum @0 1 0"/>
+            <v:f eqn="sum 0 0 @1"/>
+            <v:f eqn="prod @2 1 2"/>
+            <v:f eqn="prod @3 21600 pixelWidth"/>
+            <v:f eqn="prod @3 21600 pixelHeight"/>
+            <v:f eqn="sum @0 0 1"/>
+            <v:f eqn="prod @6 1 2"/>
+            <v:f eqn="prod @7 21600 pixelWidth"/>
+            <v:f eqn="sum @8 21600 0"/>
+            <v:f eqn="prod @7 21600 pixelHeight"/>
+            <v:f eqn="sum @10 21600 0"/>
+          </v:formulas>
+          <v:path o:extrusionok="f" gradientshapeok="t" o:connecttype="rect"/>
+          <o:lock v:ext="edit" aspectratio="t"/>
+        </v:shapetype>
+        <v:shape id="WordPictureWatermark1278863390" o:spid="_x0000_s1025" type="#_x0000_t75" style="position:absolute;margin-left:0;margin-top:0;width:468pt;height:468pt;z-index:-251658240;mso-position-horizontal:center;mso-position-horizontal-relative:margin;mso-position-vertical:center;mso-position-vertical-relative:margin" o:allowincell="f">
+          <v:imagedata r:id="rId1" o:title="logo" gain="19661f" blacklevel="22938f"/>
+        </v:shape>
+      </w:pict>
+    </w:r>
+  </w:p>
+</w:hdr>
+</file>
+
 <file path=word/numbering.xml><?xml version="1.0" encoding="utf-8"?>
 <w:numbering xmlns:wpc="http://schemas.microsoft.com/office/word/2010/wordprocessingCanvas" xmlns:cx="http://schemas.microsoft.com/office/drawing/2014/chartex" xmlns:cx1="http://schemas.microsoft.com/office/drawing/2015/9/8/chartex" xmlns:cx2="http://schemas.microsoft.com/office/drawing/2015/10/21/chartex" xmlns:cx3="http://schemas.microsoft.com/office/drawing/2016/5/9/chartex" xmlns:cx4="http://schemas.microsoft.com/office/drawing/2016/5/10/chartex" xmlns:cx5="http://schemas.microsoft.com/office/drawing/2016/5/11/chartex" xmlns:cx6="http://schemas.microsoft.com/office/drawing/2016/5/12/chartex" xmlns:cx7="http://schemas.microsoft.com/office/drawing/2016/5/13/chartex" xmlns:cx8="http://schemas.microsoft.com/office/drawing/2016/5/14/chartex" xmlns:mc="http://schemas.openxmlformats.org/markup-compatibility/2006" xmlns:aink="http://schemas.microsoft.com/office/drawing/2016/ink" xmlns:am3d="http://schemas.microsoft.com/office/drawing/2017/model3d" xmlns:o="urn:schemas-microsoft-com:office:office" xmlns:oel="http://schemas.microsoft.com/office/2019/extlst" xmlns:r="http://schemas.openxmlformats.org/officeDocument/2006/relationships" xmlns:m="http://schemas.openxmlformats.org/officeDocument/2006/math" xmlns:v="urn:schemas-microsoft-com:vml" xmlns:wp14="http://schemas.microsoft.com/office/word/2010/wordprocessingDrawing" xmlns:wp="http://schemas.openxmlformats.org/drawingml/2006/wordprocessingDrawing" xmlns:w10="urn:schemas-microsoft-com:office:word" xmlns:w="http://schemas.openxmlformats.org/wordprocessingml/2006/main" xmlns:w14="http://schemas.microsoft.com/office/word/2010/wordml" xmlns:w15="http://schemas.microsoft.com/office/word/2012/wordml" xmlns:w16cex="http://schemas.microsoft.com/office/word/2018/wordml/cex" xmlns:w16cid="http://schemas.microsoft.com/office/word/2016/wordml/cid" xmlns:w16="http://schemas.microsoft.com/office/word/2018/wordml" xmlns:w16du="http://schemas.microsoft.com/office/word/2023/wordml/word16du" xmlns:w16sdtdh="http://schemas.microsoft.com/office/word/2020/wordml/sdtdatahash" xmlns:w16se="http://schemas.microsoft.com/office/word/2015/wordml/symex" xmlns:wpg="http://schemas.microsoft.com/office/word/2010/wordprocessingGroup" xmlns:wpi="http://schemas.microsoft.com/office/word/2010/wordprocessingInk" xmlns:wne="http://schemas.microsoft.com/office/word/2006/wordml" xmlns:wps="http://schemas.microsoft.com/office/word/2010/wordprocessingShape" mc:Ignorable="w14 w15 w16se w16cid w16 w16cex w16sdtdh w16du wp14">
   <w:abstractNum w:abstractNumId="0" w15:restartNumberingAfterBreak="0">
@@ -664,6 +1053,304 @@
     </w:lvl>
   </w:abstractNum>
   <w:abstractNum w:abstractNumId="1" w15:restartNumberingAfterBreak="0">
+    <w:nsid w:val="128524BB"/>
+    <w:multiLevelType w:val="multilevel"/>
+    <w:tmpl w:val="C59C7E3C"/>
+    <w:lvl w:ilvl="0">
+      <w:start w:val="1"/>
+      <w:numFmt w:val="bullet"/>
+      <w:lvlText w:val=""/>
+      <w:lvlJc w:val="left"/>
+      <w:pPr>
+        <w:tabs>
+          <w:tab w:val="num" w:pos="720"/>
+        </w:tabs>
+        <w:ind w:left="720" w:hanging="360"/>
+      </w:pPr>
+      <w:rPr>
+        <w:rFonts w:ascii="Symbol" w:hAnsi="Symbol" w:hint="default"/>
+        <w:sz w:val="20"/>
+      </w:rPr>
+    </w:lvl>
+    <w:lvl w:ilvl="1" w:tentative="1">
+      <w:start w:val="1"/>
+      <w:numFmt w:val="bullet"/>
+      <w:lvlText w:val="o"/>
+      <w:lvlJc w:val="left"/>
+      <w:pPr>
+        <w:tabs>
+          <w:tab w:val="num" w:pos="1440"/>
+        </w:tabs>
+        <w:ind w:left="1440" w:hanging="360"/>
+      </w:pPr>
+      <w:rPr>
+        <w:rFonts w:ascii="Courier New" w:hAnsi="Courier New" w:hint="default"/>
+        <w:sz w:val="20"/>
+      </w:rPr>
+    </w:lvl>
+    <w:lvl w:ilvl="2" w:tentative="1">
+      <w:start w:val="1"/>
+      <w:numFmt w:val="bullet"/>
+      <w:lvlText w:val=""/>
+      <w:lvlJc w:val="left"/>
+      <w:pPr>
+        <w:tabs>
+          <w:tab w:val="num" w:pos="2160"/>
+        </w:tabs>
+        <w:ind w:left="2160" w:hanging="360"/>
+      </w:pPr>
+      <w:rPr>
+        <w:rFonts w:ascii="Wingdings" w:hAnsi="Wingdings" w:hint="default"/>
+        <w:sz w:val="20"/>
+      </w:rPr>
+    </w:lvl>
+    <w:lvl w:ilvl="3" w:tentative="1">
+      <w:start w:val="1"/>
+      <w:numFmt w:val="bullet"/>
+      <w:lvlText w:val=""/>
+      <w:lvlJc w:val="left"/>
+      <w:pPr>
+        <w:tabs>
+          <w:tab w:val="num" w:pos="2880"/>
+        </w:tabs>
+        <w:ind w:left="2880" w:hanging="360"/>
+      </w:pPr>
+      <w:rPr>
+        <w:rFonts w:ascii="Wingdings" w:hAnsi="Wingdings" w:hint="default"/>
+        <w:sz w:val="20"/>
+      </w:rPr>
+    </w:lvl>
+    <w:lvl w:ilvl="4" w:tentative="1">
+      <w:start w:val="1"/>
+      <w:numFmt w:val="bullet"/>
+      <w:lvlText w:val=""/>
+      <w:lvlJc w:val="left"/>
+      <w:pPr>
+        <w:tabs>
+          <w:tab w:val="num" w:pos="3600"/>
+        </w:tabs>
+        <w:ind w:left="3600" w:hanging="360"/>
+      </w:pPr>
+      <w:rPr>
+        <w:rFonts w:ascii="Wingdings" w:hAnsi="Wingdings" w:hint="default"/>
+        <w:sz w:val="20"/>
+      </w:rPr>
+    </w:lvl>
+    <w:lvl w:ilvl="5" w:tentative="1">
+      <w:start w:val="1"/>
+      <w:numFmt w:val="bullet"/>
+      <w:lvlText w:val=""/>
+      <w:lvlJc w:val="left"/>
+      <w:pPr>
+        <w:tabs>
+          <w:tab w:val="num" w:pos="4320"/>
+        </w:tabs>
+        <w:ind w:left="4320" w:hanging="360"/>
+      </w:pPr>
+      <w:rPr>
+        <w:rFonts w:ascii="Wingdings" w:hAnsi="Wingdings" w:hint="default"/>
+        <w:sz w:val="20"/>
+      </w:rPr>
+    </w:lvl>
+    <w:lvl w:ilvl="6" w:tentative="1">
+      <w:start w:val="1"/>
+      <w:numFmt w:val="bullet"/>
+      <w:lvlText w:val=""/>
+      <w:lvlJc w:val="left"/>
+      <w:pPr>
+        <w:tabs>
+          <w:tab w:val="num" w:pos="5040"/>
+        </w:tabs>
+        <w:ind w:left="5040" w:hanging="360"/>
+      </w:pPr>
+      <w:rPr>
+        <w:rFonts w:ascii="Wingdings" w:hAnsi="Wingdings" w:hint="default"/>
+        <w:sz w:val="20"/>
+      </w:rPr>
+    </w:lvl>
+    <w:lvl w:ilvl="7" w:tentative="1">
+      <w:start w:val="1"/>
+      <w:numFmt w:val="bullet"/>
+      <w:lvlText w:val=""/>
+      <w:lvlJc w:val="left"/>
+      <w:pPr>
+        <w:tabs>
+          <w:tab w:val="num" w:pos="5760"/>
+        </w:tabs>
+        <w:ind w:left="5760" w:hanging="360"/>
+      </w:pPr>
+      <w:rPr>
+        <w:rFonts w:ascii="Wingdings" w:hAnsi="Wingdings" w:hint="default"/>
+        <w:sz w:val="20"/>
+      </w:rPr>
+    </w:lvl>
+    <w:lvl w:ilvl="8" w:tentative="1">
+      <w:start w:val="1"/>
+      <w:numFmt w:val="bullet"/>
+      <w:lvlText w:val=""/>
+      <w:lvlJc w:val="left"/>
+      <w:pPr>
+        <w:tabs>
+          <w:tab w:val="num" w:pos="6480"/>
+        </w:tabs>
+        <w:ind w:left="6480" w:hanging="360"/>
+      </w:pPr>
+      <w:rPr>
+        <w:rFonts w:ascii="Wingdings" w:hAnsi="Wingdings" w:hint="default"/>
+        <w:sz w:val="20"/>
+      </w:rPr>
+    </w:lvl>
+  </w:abstractNum>
+  <w:abstractNum w:abstractNumId="2" w15:restartNumberingAfterBreak="0">
+    <w:nsid w:val="1A793AF6"/>
+    <w:multiLevelType w:val="multilevel"/>
+    <w:tmpl w:val="5C4C6C18"/>
+    <w:lvl w:ilvl="0">
+      <w:start w:val="1"/>
+      <w:numFmt w:val="bullet"/>
+      <w:lvlText w:val=""/>
+      <w:lvlJc w:val="left"/>
+      <w:pPr>
+        <w:tabs>
+          <w:tab w:val="num" w:pos="720"/>
+        </w:tabs>
+        <w:ind w:left="720" w:hanging="360"/>
+      </w:pPr>
+      <w:rPr>
+        <w:rFonts w:ascii="Symbol" w:hAnsi="Symbol" w:hint="default"/>
+        <w:sz w:val="20"/>
+      </w:rPr>
+    </w:lvl>
+    <w:lvl w:ilvl="1" w:tentative="1">
+      <w:start w:val="1"/>
+      <w:numFmt w:val="bullet"/>
+      <w:lvlText w:val="o"/>
+      <w:lvlJc w:val="left"/>
+      <w:pPr>
+        <w:tabs>
+          <w:tab w:val="num" w:pos="1440"/>
+        </w:tabs>
+        <w:ind w:left="1440" w:hanging="360"/>
+      </w:pPr>
+      <w:rPr>
+        <w:rFonts w:ascii="Courier New" w:hAnsi="Courier New" w:hint="default"/>
+        <w:sz w:val="20"/>
+      </w:rPr>
+    </w:lvl>
+    <w:lvl w:ilvl="2" w:tentative="1">
+      <w:start w:val="1"/>
+      <w:numFmt w:val="bullet"/>
+      <w:lvlText w:val=""/>
+      <w:lvlJc w:val="left"/>
+      <w:pPr>
+        <w:tabs>
+          <w:tab w:val="num" w:pos="2160"/>
+        </w:tabs>
+        <w:ind w:left="2160" w:hanging="360"/>
+      </w:pPr>
+      <w:rPr>
+        <w:rFonts w:ascii="Wingdings" w:hAnsi="Wingdings" w:hint="default"/>
+        <w:sz w:val="20"/>
+      </w:rPr>
+    </w:lvl>
+    <w:lvl w:ilvl="3" w:tentative="1">
+      <w:start w:val="1"/>
+      <w:numFmt w:val="bullet"/>
+      <w:lvlText w:val=""/>
+      <w:lvlJc w:val="left"/>
+      <w:pPr>
+        <w:tabs>
+          <w:tab w:val="num" w:pos="2880"/>
+        </w:tabs>
+        <w:ind w:left="2880" w:hanging="360"/>
+      </w:pPr>
+      <w:rPr>
+        <w:rFonts w:ascii="Wingdings" w:hAnsi="Wingdings" w:hint="default"/>
+        <w:sz w:val="20"/>
+      </w:rPr>
+    </w:lvl>
+    <w:lvl w:ilvl="4" w:tentative="1">
+      <w:start w:val="1"/>
+      <w:numFmt w:val="bullet"/>
+      <w:lvlText w:val=""/>
+      <w:lvlJc w:val="left"/>
+      <w:pPr>
+        <w:tabs>
+          <w:tab w:val="num" w:pos="3600"/>
+        </w:tabs>
+        <w:ind w:left="3600" w:hanging="360"/>
+      </w:pPr>
+      <w:rPr>
+        <w:rFonts w:ascii="Wingdings" w:hAnsi="Wingdings" w:hint="default"/>
+        <w:sz w:val="20"/>
+      </w:rPr>
+    </w:lvl>
+    <w:lvl w:ilvl="5" w:tentative="1">
+      <w:start w:val="1"/>
+      <w:numFmt w:val="bullet"/>
+      <w:lvlText w:val=""/>
+      <w:lvlJc w:val="left"/>
+      <w:pPr>
+        <w:tabs>
+          <w:tab w:val="num" w:pos="4320"/>
+        </w:tabs>
+        <w:ind w:left="4320" w:hanging="360"/>
+      </w:pPr>
+      <w:rPr>
+        <w:rFonts w:ascii="Wingdings" w:hAnsi="Wingdings" w:hint="default"/>
+        <w:sz w:val="20"/>
+      </w:rPr>
+    </w:lvl>
+    <w:lvl w:ilvl="6" w:tentative="1">
+      <w:start w:val="1"/>
+      <w:numFmt w:val="bullet"/>
+      <w:lvlText w:val=""/>
+      <w:lvlJc w:val="left"/>
+      <w:pPr>
+        <w:tabs>
+          <w:tab w:val="num" w:pos="5040"/>
+        </w:tabs>
+        <w:ind w:left="5040" w:hanging="360"/>
+      </w:pPr>
+      <w:rPr>
+        <w:rFonts w:ascii="Wingdings" w:hAnsi="Wingdings" w:hint="default"/>
+        <w:sz w:val="20"/>
+      </w:rPr>
+    </w:lvl>
+    <w:lvl w:ilvl="7" w:tentative="1">
+      <w:start w:val="1"/>
+      <w:numFmt w:val="bullet"/>
+      <w:lvlText w:val=""/>
+      <w:lvlJc w:val="left"/>
+      <w:pPr>
+        <w:tabs>
+          <w:tab w:val="num" w:pos="5760"/>
+        </w:tabs>
+        <w:ind w:left="5760" w:hanging="360"/>
+      </w:pPr>
+      <w:rPr>
+        <w:rFonts w:ascii="Wingdings" w:hAnsi="Wingdings" w:hint="default"/>
+        <w:sz w:val="20"/>
+      </w:rPr>
+    </w:lvl>
+    <w:lvl w:ilvl="8" w:tentative="1">
+      <w:start w:val="1"/>
+      <w:numFmt w:val="bullet"/>
+      <w:lvlText w:val=""/>
+      <w:lvlJc w:val="left"/>
+      <w:pPr>
+        <w:tabs>
+          <w:tab w:val="num" w:pos="6480"/>
+        </w:tabs>
+        <w:ind w:left="6480" w:hanging="360"/>
+      </w:pPr>
+      <w:rPr>
+        <w:rFonts w:ascii="Wingdings" w:hAnsi="Wingdings" w:hint="default"/>
+        <w:sz w:val="20"/>
+      </w:rPr>
+    </w:lvl>
+  </w:abstractNum>
+  <w:abstractNum w:abstractNumId="3" w15:restartNumberingAfterBreak="0">
     <w:nsid w:val="6D900C72"/>
     <w:multiLevelType w:val="multilevel"/>
     <w:tmpl w:val="28DA99D2"/>
@@ -777,10 +1464,16 @@
     </w:lvl>
   </w:abstractNum>
   <w:num w:numId="1" w16cid:durableId="1332876359">
-    <w:abstractNumId w:val="1"/>
+    <w:abstractNumId w:val="3"/>
   </w:num>
   <w:num w:numId="2" w16cid:durableId="443312716">
     <w:abstractNumId w:val="0"/>
+  </w:num>
+  <w:num w:numId="3" w16cid:durableId="909461969">
+    <w:abstractNumId w:val="1"/>
+  </w:num>
+  <w:num w:numId="4" w16cid:durableId="496505063">
+    <w:abstractNumId w:val="2"/>
   </w:num>
 </w:numbering>
 </file>
@@ -1225,6 +1918,50 @@
       <w:szCs w:val="24"/>
     </w:rPr>
   </w:style>
+  <w:style w:type="paragraph" w:styleId="Header">
+    <w:name w:val="header"/>
+    <w:basedOn w:val="Normal"/>
+    <w:link w:val="HeaderChar"/>
+    <w:uiPriority w:val="99"/>
+    <w:unhideWhenUsed/>
+    <w:rsid w:val="00A706AD"/>
+    <w:pPr>
+      <w:tabs>
+        <w:tab w:val="center" w:pos="4680"/>
+        <w:tab w:val="right" w:pos="9360"/>
+      </w:tabs>
+      <w:spacing w:after="0" w:line="240" w:lineRule="auto"/>
+    </w:pPr>
+  </w:style>
+  <w:style w:type="character" w:customStyle="1" w:styleId="HeaderChar">
+    <w:name w:val="Header Char"/>
+    <w:basedOn w:val="DefaultParagraphFont"/>
+    <w:link w:val="Header"/>
+    <w:uiPriority w:val="99"/>
+    <w:rsid w:val="00A706AD"/>
+  </w:style>
+  <w:style w:type="paragraph" w:styleId="Footer">
+    <w:name w:val="footer"/>
+    <w:basedOn w:val="Normal"/>
+    <w:link w:val="FooterChar"/>
+    <w:uiPriority w:val="99"/>
+    <w:unhideWhenUsed/>
+    <w:rsid w:val="00A706AD"/>
+    <w:pPr>
+      <w:tabs>
+        <w:tab w:val="center" w:pos="4680"/>
+        <w:tab w:val="right" w:pos="9360"/>
+      </w:tabs>
+      <w:spacing w:after="0" w:line="240" w:lineRule="auto"/>
+    </w:pPr>
+  </w:style>
+  <w:style w:type="character" w:customStyle="1" w:styleId="FooterChar">
+    <w:name w:val="Footer Char"/>
+    <w:basedOn w:val="DefaultParagraphFont"/>
+    <w:link w:val="Footer"/>
+    <w:uiPriority w:val="99"/>
+    <w:rsid w:val="00A706AD"/>
+  </w:style>
 </w:styles>
 </file>
 

</xml_diff>